<commit_message>
final version of hw8
</commit_message>
<xml_diff>
--- a/HW-8/hw8.docx
+++ b/HW-8/hw8.docx
@@ -153,18 +153,727 @@
           <w:sz w:val="21"/>
           <w:szCs w:val="21"/>
         </w:rPr>
-        <w:t>bac和abc</w:t>
-      </w:r>
-    </w:p>
-    <w:p>
-      <w:pPr>
-        <w:rPr>
+        <w:t>bac和</w:t>
+      </w:r>
+      <w:proofErr w:type="spellStart"/>
+      <w:r>
+        <w:rPr>
+          <w:rFonts w:hint="eastAsia"/>
+          <w:sz w:val="21"/>
+          <w:szCs w:val="21"/>
+        </w:rPr>
+        <w:t>abc</w:t>
+      </w:r>
+      <w:proofErr w:type="spellEnd"/>
+    </w:p>
+    <w:p>
+      <w:pPr>
+        <w:rPr>
+          <w:sz w:val="21"/>
+          <w:szCs w:val="21"/>
+        </w:rPr>
+      </w:pPr>
+      <w:r>
+        <w:rPr>
+          <w:sz w:val="21"/>
+          <w:szCs w:val="21"/>
+        </w:rPr>
+        <w:t>3、</w:t>
+      </w:r>
+    </w:p>
+    <w:p>
+      <w:pPr>
+        <w:rPr>
+          <w:noProof/>
+          <w:sz w:val="21"/>
+          <w:szCs w:val="21"/>
+        </w:rPr>
+      </w:pPr>
+      <w:r>
+        <w:rPr>
+          <w:noProof/>
+          <w:sz w:val="21"/>
+          <w:szCs w:val="21"/>
+        </w:rPr>
+        <w:t>#include "csapp.h"</w:t>
+      </w:r>
+    </w:p>
+    <w:p>
+      <w:pPr>
+        <w:rPr>
+          <w:noProof/>
+          <w:sz w:val="21"/>
+          <w:szCs w:val="21"/>
+        </w:rPr>
+      </w:pPr>
+      <w:r>
+        <w:rPr>
+          <w:noProof/>
+          <w:sz w:val="21"/>
+          <w:szCs w:val="21"/>
+        </w:rPr>
+        <w:t>sigjmp_buf buf;</w:t>
+      </w:r>
+    </w:p>
+    <w:p>
+      <w:pPr>
+        <w:rPr>
+          <w:noProof/>
+          <w:sz w:val="21"/>
+          <w:szCs w:val="21"/>
+        </w:rPr>
+      </w:pPr>
+      <w:r>
+        <w:rPr>
+          <w:noProof/>
+          <w:sz w:val="21"/>
+          <w:szCs w:val="21"/>
+        </w:rPr>
+        <w:t>void handler(int sig)</w:t>
+      </w:r>
+    </w:p>
+    <w:p>
+      <w:pPr>
+        <w:rPr>
+          <w:noProof/>
+          <w:sz w:val="21"/>
+          <w:szCs w:val="21"/>
+        </w:rPr>
+      </w:pPr>
+      <w:r>
+        <w:rPr>
+          <w:noProof/>
+          <w:sz w:val="21"/>
+          <w:szCs w:val="21"/>
+        </w:rPr>
+        <w:t>{</w:t>
+      </w:r>
+    </w:p>
+    <w:p>
+      <w:pPr>
+        <w:rPr>
+          <w:noProof/>
+          <w:sz w:val="21"/>
+          <w:szCs w:val="21"/>
+        </w:rPr>
+      </w:pPr>
+      <w:r>
+        <w:rPr>
+          <w:noProof/>
+          <w:sz w:val="21"/>
+          <w:szCs w:val="21"/>
+        </w:rPr>
+        <w:tab/>
+        <w:t>siglongjmp(buf,1);</w:t>
+      </w:r>
+    </w:p>
+    <w:p>
+      <w:pPr>
+        <w:rPr>
+          <w:noProof/>
+          <w:sz w:val="21"/>
+          <w:szCs w:val="21"/>
+        </w:rPr>
+      </w:pPr>
+      <w:r>
+        <w:rPr>
+          <w:noProof/>
+          <w:sz w:val="21"/>
+          <w:szCs w:val="21"/>
+        </w:rPr>
+        <w:t>}</w:t>
+      </w:r>
+    </w:p>
+    <w:p>
+      <w:pPr>
+        <w:rPr>
+          <w:noProof/>
+          <w:sz w:val="21"/>
+          <w:szCs w:val="21"/>
+        </w:rPr>
+      </w:pPr>
+      <w:r>
+        <w:rPr>
+          <w:noProof/>
+          <w:sz w:val="21"/>
+          <w:szCs w:val="21"/>
+        </w:rPr>
+        <w:t>char* tfgets()</w:t>
+      </w:r>
+    </w:p>
+    <w:p>
+      <w:pPr>
+        <w:rPr>
+          <w:noProof/>
+          <w:sz w:val="21"/>
+          <w:szCs w:val="21"/>
+        </w:rPr>
+      </w:pPr>
+      <w:r>
+        <w:rPr>
+          <w:noProof/>
+          <w:sz w:val="21"/>
+          <w:szCs w:val="21"/>
+        </w:rPr>
+        <w:t>{</w:t>
+      </w:r>
+    </w:p>
+    <w:p>
+      <w:pPr>
+        <w:rPr>
+          <w:noProof/>
+          <w:sz w:val="21"/>
+          <w:szCs w:val="21"/>
+        </w:rPr>
+      </w:pPr>
+      <w:r>
+        <w:rPr>
+          <w:noProof/>
+          <w:sz w:val="21"/>
+          <w:szCs w:val="21"/>
+        </w:rPr>
+        <w:tab/>
+        <w:t>printf("Enter the maximum size of an input line:\n");</w:t>
+      </w:r>
+    </w:p>
+    <w:p>
+      <w:pPr>
+        <w:rPr>
+          <w:noProof/>
+          <w:sz w:val="21"/>
+          <w:szCs w:val="21"/>
+        </w:rPr>
+      </w:pPr>
+      <w:r>
+        <w:rPr>
+          <w:noProof/>
+          <w:sz w:val="21"/>
+          <w:szCs w:val="21"/>
+        </w:rPr>
+        <w:tab/>
+        <w:t>int n;</w:t>
+      </w:r>
+    </w:p>
+    <w:p>
+      <w:pPr>
+        <w:rPr>
+          <w:noProof/>
+          <w:sz w:val="21"/>
+          <w:szCs w:val="21"/>
+        </w:rPr>
+      </w:pPr>
+      <w:r>
+        <w:rPr>
+          <w:noProof/>
+          <w:sz w:val="21"/>
+          <w:szCs w:val="21"/>
+        </w:rPr>
+        <w:tab/>
+        <w:t>scanf("%d",&amp;n);</w:t>
+      </w:r>
+    </w:p>
+    <w:p>
+      <w:pPr>
+        <w:rPr>
+          <w:noProof/>
+          <w:sz w:val="21"/>
+          <w:szCs w:val="21"/>
+        </w:rPr>
+      </w:pPr>
+      <w:r>
+        <w:rPr>
+          <w:noProof/>
+          <w:sz w:val="21"/>
+          <w:szCs w:val="21"/>
+        </w:rPr>
+        <w:tab/>
+        <w:t>char*ans;</w:t>
+      </w:r>
+    </w:p>
+    <w:p>
+      <w:pPr>
+        <w:rPr>
+          <w:noProof/>
+          <w:sz w:val="21"/>
+          <w:szCs w:val="21"/>
+        </w:rPr>
+      </w:pPr>
+      <w:r>
+        <w:rPr>
+          <w:noProof/>
+          <w:sz w:val="21"/>
+          <w:szCs w:val="21"/>
+        </w:rPr>
+        <w:tab/>
+        <w:t>ans=malloc(sizeof(char)*(n+2));</w:t>
+      </w:r>
+    </w:p>
+    <w:p>
+      <w:pPr>
+        <w:rPr>
+          <w:noProof/>
+          <w:sz w:val="21"/>
+          <w:szCs w:val="21"/>
+        </w:rPr>
+      </w:pPr>
+      <w:r>
+        <w:rPr>
+          <w:noProof/>
+          <w:sz w:val="21"/>
+          <w:szCs w:val="21"/>
+        </w:rPr>
+        <w:tab/>
+        <w:t>fgets(ans,n,stdin);//   get rid of /n after the number</w:t>
+      </w:r>
+    </w:p>
+    <w:p>
+      <w:pPr>
+        <w:rPr>
+          <w:noProof/>
+          <w:sz w:val="21"/>
+          <w:szCs w:val="21"/>
+        </w:rPr>
+      </w:pPr>
+      <w:r>
+        <w:rPr>
+          <w:noProof/>
+          <w:sz w:val="21"/>
+          <w:szCs w:val="21"/>
+        </w:rPr>
+        <w:tab/>
+        <w:t>printf("Please type your input line in 5 secs\n");</w:t>
+      </w:r>
+    </w:p>
+    <w:p>
+      <w:pPr>
+        <w:rPr>
+          <w:noProof/>
+          <w:sz w:val="21"/>
+          <w:szCs w:val="21"/>
+        </w:rPr>
+      </w:pPr>
+      <w:r>
+        <w:rPr>
+          <w:noProof/>
+          <w:sz w:val="21"/>
+          <w:szCs w:val="21"/>
+        </w:rPr>
+        <w:tab/>
+        <w:t xml:space="preserve">if (sigsetjmp(buf,1)) </w:t>
+      </w:r>
+    </w:p>
+    <w:p>
+      <w:pPr>
+        <w:rPr>
+          <w:noProof/>
+          <w:sz w:val="21"/>
+          <w:szCs w:val="21"/>
+        </w:rPr>
+      </w:pPr>
+      <w:r>
+        <w:rPr>
+          <w:noProof/>
+          <w:sz w:val="21"/>
+          <w:szCs w:val="21"/>
+        </w:rPr>
+        <w:tab/>
+        <w:t>{</w:t>
+      </w:r>
+    </w:p>
+    <w:p>
+      <w:pPr>
+        <w:rPr>
+          <w:noProof/>
+          <w:sz w:val="21"/>
+          <w:szCs w:val="21"/>
+        </w:rPr>
+      </w:pPr>
+      <w:r>
+        <w:rPr>
+          <w:noProof/>
+          <w:sz w:val="21"/>
+          <w:szCs w:val="21"/>
+        </w:rPr>
+        <w:tab/>
+      </w:r>
+      <w:r>
+        <w:rPr>
+          <w:noProof/>
+          <w:sz w:val="21"/>
+          <w:szCs w:val="21"/>
+        </w:rPr>
+        <w:tab/>
+        <w:t>printf("\nHa ha time up!\n");</w:t>
+      </w:r>
+    </w:p>
+    <w:p>
+      <w:pPr>
+        <w:rPr>
+          <w:noProof/>
+          <w:sz w:val="21"/>
+          <w:szCs w:val="21"/>
+        </w:rPr>
+      </w:pPr>
+      <w:r>
+        <w:rPr>
+          <w:noProof/>
+          <w:sz w:val="21"/>
+          <w:szCs w:val="21"/>
+        </w:rPr>
+        <w:tab/>
+      </w:r>
+      <w:r>
+        <w:rPr>
+          <w:noProof/>
+          <w:sz w:val="21"/>
+          <w:szCs w:val="21"/>
+        </w:rPr>
+        <w:tab/>
+        <w:t>return NULL;</w:t>
+      </w:r>
+    </w:p>
+    <w:p>
+      <w:pPr>
+        <w:rPr>
+          <w:noProof/>
+          <w:sz w:val="21"/>
+          <w:szCs w:val="21"/>
+        </w:rPr>
+      </w:pPr>
+      <w:r>
+        <w:rPr>
+          <w:noProof/>
+          <w:sz w:val="21"/>
+          <w:szCs w:val="21"/>
+        </w:rPr>
+        <w:tab/>
+        <w:t>}</w:t>
+      </w:r>
+    </w:p>
+    <w:p>
+      <w:pPr>
+        <w:rPr>
+          <w:noProof/>
+          <w:sz w:val="21"/>
+          <w:szCs w:val="21"/>
+        </w:rPr>
+      </w:pPr>
+      <w:r>
+        <w:rPr>
+          <w:noProof/>
+          <w:sz w:val="21"/>
+          <w:szCs w:val="21"/>
+        </w:rPr>
+        <w:tab/>
+        <w:t>alarm(5);</w:t>
+      </w:r>
+    </w:p>
+    <w:p>
+      <w:pPr>
+        <w:rPr>
+          <w:noProof/>
+          <w:sz w:val="21"/>
+          <w:szCs w:val="21"/>
+        </w:rPr>
+      </w:pPr>
+      <w:r>
+        <w:rPr>
+          <w:noProof/>
+          <w:sz w:val="21"/>
+          <w:szCs w:val="21"/>
+        </w:rPr>
+        <w:tab/>
+        <w:t>fgets(ans,n,stdin);</w:t>
+      </w:r>
+    </w:p>
+    <w:p>
+      <w:pPr>
+        <w:rPr>
+          <w:noProof/>
+          <w:sz w:val="21"/>
+          <w:szCs w:val="21"/>
+        </w:rPr>
+      </w:pPr>
+      <w:r>
+        <w:rPr>
+          <w:noProof/>
+          <w:sz w:val="21"/>
+          <w:szCs w:val="21"/>
+        </w:rPr>
+        <w:tab/>
+        <w:t>return ans;</w:t>
+      </w:r>
+    </w:p>
+    <w:p>
+      <w:pPr>
+        <w:rPr>
+          <w:noProof/>
+          <w:sz w:val="21"/>
+          <w:szCs w:val="21"/>
+        </w:rPr>
+      </w:pPr>
+      <w:r>
+        <w:rPr>
+          <w:noProof/>
+          <w:sz w:val="21"/>
+          <w:szCs w:val="21"/>
+        </w:rPr>
+        <w:t>}</w:t>
+      </w:r>
+    </w:p>
+    <w:p>
+      <w:pPr>
+        <w:rPr>
+          <w:noProof/>
+          <w:sz w:val="21"/>
+          <w:szCs w:val="21"/>
+        </w:rPr>
+      </w:pPr>
+      <w:r>
+        <w:rPr>
+          <w:noProof/>
+          <w:sz w:val="21"/>
+          <w:szCs w:val="21"/>
+        </w:rPr>
+        <w:t>int main()</w:t>
+      </w:r>
+    </w:p>
+    <w:p>
+      <w:pPr>
+        <w:rPr>
+          <w:noProof/>
+          <w:sz w:val="21"/>
+          <w:szCs w:val="21"/>
+        </w:rPr>
+      </w:pPr>
+      <w:r>
+        <w:rPr>
+          <w:noProof/>
+          <w:sz w:val="21"/>
+          <w:szCs w:val="21"/>
+        </w:rPr>
+        <w:t>{</w:t>
+      </w:r>
+    </w:p>
+    <w:p>
+      <w:pPr>
+        <w:rPr>
+          <w:noProof/>
+          <w:sz w:val="21"/>
+          <w:szCs w:val="21"/>
+        </w:rPr>
+      </w:pPr>
+      <w:r>
+        <w:rPr>
+          <w:noProof/>
+          <w:sz w:val="21"/>
+          <w:szCs w:val="21"/>
+        </w:rPr>
+        <w:tab/>
+        <w:t>Signal(SIGALRM,handler);</w:t>
+      </w:r>
+    </w:p>
+    <w:p>
+      <w:pPr>
+        <w:rPr>
+          <w:noProof/>
+          <w:sz w:val="21"/>
+          <w:szCs w:val="21"/>
+        </w:rPr>
+      </w:pPr>
+      <w:r>
+        <w:rPr>
+          <w:noProof/>
+          <w:sz w:val="21"/>
+          <w:szCs w:val="21"/>
+        </w:rPr>
+        <w:tab/>
+        <w:t>char*ans=tfgets();</w:t>
+      </w:r>
+    </w:p>
+    <w:p>
+      <w:pPr>
+        <w:rPr>
+          <w:noProof/>
+          <w:sz w:val="21"/>
+          <w:szCs w:val="21"/>
+        </w:rPr>
+      </w:pPr>
+      <w:r>
+        <w:rPr>
+          <w:noProof/>
+          <w:sz w:val="21"/>
+          <w:szCs w:val="21"/>
+        </w:rPr>
+        <w:tab/>
+        <w:t xml:space="preserve">if (ans!=NULL) </w:t>
+      </w:r>
+    </w:p>
+    <w:p>
+      <w:pPr>
+        <w:rPr>
+          <w:noProof/>
+          <w:sz w:val="21"/>
+          <w:szCs w:val="21"/>
+        </w:rPr>
+      </w:pPr>
+      <w:r>
+        <w:rPr>
+          <w:noProof/>
+          <w:sz w:val="21"/>
+          <w:szCs w:val="21"/>
+        </w:rPr>
+        <w:tab/>
+        <w:t>{</w:t>
+      </w:r>
+    </w:p>
+    <w:p>
+      <w:pPr>
+        <w:rPr>
+          <w:noProof/>
+          <w:sz w:val="21"/>
+          <w:szCs w:val="21"/>
+        </w:rPr>
+      </w:pPr>
+      <w:r>
+        <w:rPr>
+          <w:noProof/>
+          <w:sz w:val="21"/>
+          <w:szCs w:val="21"/>
+        </w:rPr>
+        <w:tab/>
+      </w:r>
+      <w:r>
+        <w:rPr>
+          <w:noProof/>
+          <w:sz w:val="21"/>
+          <w:szCs w:val="21"/>
+        </w:rPr>
+        <w:tab/>
+        <w:t>printf("Oh yes, you type this in time!\n");</w:t>
+      </w:r>
+    </w:p>
+    <w:p>
+      <w:pPr>
+        <w:rPr>
+          <w:noProof/>
+          <w:sz w:val="21"/>
+          <w:szCs w:val="21"/>
+        </w:rPr>
+      </w:pPr>
+      <w:r>
+        <w:rPr>
+          <w:noProof/>
+          <w:sz w:val="21"/>
+          <w:szCs w:val="21"/>
+        </w:rPr>
+        <w:tab/>
+      </w:r>
+      <w:r>
+        <w:rPr>
+          <w:noProof/>
+          <w:sz w:val="21"/>
+          <w:szCs w:val="21"/>
+        </w:rPr>
+        <w:tab/>
+        <w:t>printf("%s",ans);</w:t>
+      </w:r>
+    </w:p>
+    <w:p>
+      <w:pPr>
+        <w:rPr>
+          <w:noProof/>
+          <w:sz w:val="21"/>
+          <w:szCs w:val="21"/>
+        </w:rPr>
+      </w:pPr>
+      <w:r>
+        <w:rPr>
+          <w:noProof/>
+          <w:sz w:val="21"/>
+          <w:szCs w:val="21"/>
+        </w:rPr>
+        <w:tab/>
+        <w:t>}</w:t>
+      </w:r>
+    </w:p>
+    <w:p>
+      <w:pPr>
+        <w:rPr>
+          <w:noProof/>
+          <w:sz w:val="21"/>
+          <w:szCs w:val="21"/>
+        </w:rPr>
+      </w:pPr>
+      <w:r>
+        <w:rPr>
+          <w:noProof/>
+          <w:sz w:val="21"/>
+          <w:szCs w:val="21"/>
+        </w:rPr>
+        <w:lastRenderedPageBreak/>
+        <w:t>}</w:t>
+      </w:r>
+    </w:p>
+    <w:p>
+      <w:pPr>
+        <w:rPr>
+          <w:rFonts w:hint="eastAsia"/>
           <w:sz w:val="21"/>
           <w:szCs w:val="21"/>
         </w:rPr>
       </w:pPr>
       <w:bookmarkStart w:id="0" w:name="_GoBack"/>
       <w:bookmarkEnd w:id="0"/>
+      <w:r>
+        <w:rPr>
+          <w:rFonts w:hint="eastAsia"/>
+          <w:noProof/>
+          <w:sz w:val="21"/>
+          <w:szCs w:val="21"/>
+        </w:rPr>
+        <w:drawing>
+          <wp:inline distT="0" distB="0" distL="0" distR="0" wp14:anchorId="48B2E111" wp14:editId="629D9D48">
+            <wp:extent cx="5982850" cy="3664676"/>
+            <wp:effectExtent l="0" t="0" r="12065" b="0"/>
+            <wp:docPr id="2" name="图片 2"/>
+            <wp:cNvGraphicFramePr>
+              <a:graphicFrameLocks xmlns:a="http://schemas.openxmlformats.org/drawingml/2006/main" noChangeAspect="1"/>
+            </wp:cNvGraphicFramePr>
+            <a:graphic xmlns:a="http://schemas.openxmlformats.org/drawingml/2006/main">
+              <a:graphicData uri="http://schemas.openxmlformats.org/drawingml/2006/picture">
+                <pic:pic xmlns:pic="http://schemas.openxmlformats.org/drawingml/2006/picture">
+                  <pic:nvPicPr>
+                    <pic:cNvPr id="2" name="屏幕快照 2016-11-24 11.36.15.png"/>
+                    <pic:cNvPicPr/>
+                  </pic:nvPicPr>
+                  <pic:blipFill>
+                    <a:blip r:embed="rId5" cstate="print">
+                      <a:extLst>
+                        <a:ext uri="{28A0092B-C50C-407E-A947-70E740481C1C}">
+                          <a14:useLocalDpi xmlns:a14="http://schemas.microsoft.com/office/drawing/2010/main" val="0"/>
+                        </a:ext>
+                      </a:extLst>
+                    </a:blip>
+                    <a:stretch>
+                      <a:fillRect/>
+                    </a:stretch>
+                  </pic:blipFill>
+                  <pic:spPr>
+                    <a:xfrm>
+                      <a:off x="0" y="0"/>
+                      <a:ext cx="5991571" cy="3670018"/>
+                    </a:xfrm>
+                    <a:prstGeom prst="rect">
+                      <a:avLst/>
+                    </a:prstGeom>
+                  </pic:spPr>
+                </pic:pic>
+              </a:graphicData>
+            </a:graphic>
+          </wp:inline>
+        </w:drawing>
+      </w:r>
     </w:p>
     <w:sectPr>
       <w:pgSz w:w="11900" w:h="16840"/>

</xml_diff>